<commit_message>
removed unused Round class
</commit_message>
<xml_diff>
--- a/C#_RPSLS_UserStories.docx
+++ b/C#_RPSLS_UserStories.docx
@@ -1,6 +1,6 @@
 
 <file path=word/document.xml><?xml version="1.0" encoding="utf-8"?>
-<w:document xmlns:wpc="http://schemas.microsoft.com/office/word/2010/wordprocessingCanvas" xmlns:cx="http://schemas.microsoft.com/office/drawing/2014/chartex" xmlns:cx1="http://schemas.microsoft.com/office/drawing/2015/9/8/chartex" xmlns:cx2="http://schemas.microsoft.com/office/drawing/2015/10/21/chartex" xmlns:cx3="http://schemas.microsoft.com/office/drawing/2016/5/9/chartex" xmlns:cx4="http://schemas.microsoft.com/office/drawing/2016/5/10/chartex" xmlns:cx5="http://schemas.microsoft.com/office/drawing/2016/5/11/chartex" xmlns:cx6="http://schemas.microsoft.com/office/drawing/2016/5/12/chartex" xmlns:cx7="http://schemas.microsoft.com/office/drawing/2016/5/13/chartex" xmlns:cx8="http://schemas.microsoft.com/office/drawing/2016/5/14/chartex" xmlns:mc="http://schemas.openxmlformats.org/markup-compatibility/2006" xmlns:aink="http://schemas.microsoft.com/office/drawing/2016/ink" xmlns:am3d="http://schemas.microsoft.com/office/drawing/2017/model3d" xmlns:o="urn:schemas-microsoft-com:office:office" xmlns:r="http://schemas.openxmlformats.org/officeDocument/2006/relationships" xmlns:m="http://schemas.openxmlformats.org/officeDocument/2006/math" xmlns:v="urn:schemas-microsoft-com:vml" xmlns:wp14="http://schemas.microsoft.com/office/word/2010/wordprocessingDrawing" xmlns:wp="http://schemas.openxmlformats.org/drawingml/2006/wordprocessingDrawing" xmlns:w10="urn:schemas-microsoft-com:office:word" xmlns:w="http://schemas.openxmlformats.org/wordprocessingml/2006/main" xmlns:w14="http://schemas.microsoft.com/office/word/2010/wordml" xmlns:w15="http://schemas.microsoft.com/office/word/2012/wordml" xmlns:w16cid="http://schemas.microsoft.com/office/word/2016/wordml/cid" xmlns:w16se="http://schemas.microsoft.com/office/word/2015/wordml/symex" xmlns:wpg="http://schemas.microsoft.com/office/word/2010/wordprocessingGroup" xmlns:wpi="http://schemas.microsoft.com/office/word/2010/wordprocessingInk" xmlns:wne="http://schemas.microsoft.com/office/word/2006/wordml" xmlns:wps="http://schemas.microsoft.com/office/word/2010/wordprocessingShape" mc:Ignorable="w14 w15 w16se w16cid wp14">
+<w:document xmlns:wpc="http://schemas.microsoft.com/office/word/2010/wordprocessingCanvas" xmlns:cx="http://schemas.microsoft.com/office/drawing/2014/chartex" xmlns:cx1="http://schemas.microsoft.com/office/drawing/2015/9/8/chartex" xmlns:mc="http://schemas.openxmlformats.org/markup-compatibility/2006" xmlns:o="urn:schemas-microsoft-com:office:office" xmlns:r="http://schemas.openxmlformats.org/officeDocument/2006/relationships" xmlns:m="http://schemas.openxmlformats.org/officeDocument/2006/math" xmlns:v="urn:schemas-microsoft-com:vml" xmlns:wp14="http://schemas.microsoft.com/office/word/2010/wordprocessingDrawing" xmlns:wp="http://schemas.openxmlformats.org/drawingml/2006/wordprocessingDrawing" xmlns:w10="urn:schemas-microsoft-com:office:word" xmlns:w="http://schemas.openxmlformats.org/wordprocessingml/2006/main" xmlns:w14="http://schemas.microsoft.com/office/word/2010/wordml" xmlns:w15="http://schemas.microsoft.com/office/word/2012/wordml" xmlns:w16se="http://schemas.microsoft.com/office/word/2015/wordml/symex" xmlns:wpg="http://schemas.microsoft.com/office/word/2010/wordprocessingGroup" xmlns:wpi="http://schemas.microsoft.com/office/word/2010/wordprocessingInk" xmlns:wne="http://schemas.microsoft.com/office/word/2006/wordml" xmlns:wps="http://schemas.microsoft.com/office/word/2010/wordprocessingShape" mc:Ignorable="w14 w15 w16se wp14">
   <w:body>
     <w:p>
       <w:pPr>
@@ -20,8 +20,6 @@
         </w:rPr>
         <w:t>6</w:t>
       </w:r>
-      <w:bookmarkStart w:id="0" w:name="_GoBack"/>
-      <w:bookmarkEnd w:id="0"/>
       <w:r>
         <w:rPr>
           <w:b/>
@@ -50,135 +48,235 @@
       </w:r>
     </w:p>
     <w:p>
-      <w:r>
-        <w:rPr>
-          <w:b/>
+      <w:pPr>
+        <w:rPr>
+          <w:strike/>
+        </w:rPr>
+      </w:pPr>
+      <w:r>
+        <w:rPr>
+          <w:b/>
+          <w:strike/>
         </w:rPr>
         <w:t xml:space="preserve">(5 points): </w:t>
       </w:r>
       <w:r>
+        <w:rPr>
+          <w:strike/>
+        </w:rPr>
         <w:t>As a developer, I want to make good, consistent commits.</w:t>
       </w:r>
       <w:r>
+        <w:rPr>
+          <w:strike/>
+        </w:rPr>
         <w:t xml:space="preserve"> </w:t>
       </w:r>
     </w:p>
     <w:p>
-      <w:r>
-        <w:rPr>
-          <w:b/>
+      <w:pPr>
+        <w:rPr>
+          <w:strike/>
+        </w:rPr>
+      </w:pPr>
+      <w:r>
+        <w:rPr>
+          <w:b/>
+          <w:strike/>
         </w:rPr>
         <w:t>(1</w:t>
       </w:r>
       <w:r>
         <w:rPr>
           <w:b/>
+          <w:strike/>
         </w:rPr>
         <w:t>5</w:t>
       </w:r>
       <w:r>
         <w:rPr>
           <w:b/>
+          <w:strike/>
         </w:rPr>
         <w:t xml:space="preserve"> points)</w:t>
       </w:r>
       <w:r>
-        <w:t>: As a developer, I want to find a way to properly incorporate inheritance into my game.</w:t>
+        <w:rPr>
+          <w:strike/>
+        </w:rPr>
+        <w:t xml:space="preserve">: As a developer, I want to find a way </w:t>
+      </w:r>
+      <w:proofErr w:type="gramStart"/>
+      <w:r>
+        <w:rPr>
+          <w:strike/>
+        </w:rPr>
+        <w:t>to properly incorporate</w:t>
+      </w:r>
+      <w:proofErr w:type="gramEnd"/>
+      <w:r>
+        <w:rPr>
+          <w:strike/>
+        </w:rPr>
+        <w:t xml:space="preserve"> inheritance into my game.</w:t>
       </w:r>
     </w:p>
     <w:p>
-      <w:r>
-        <w:rPr>
-          <w:b/>
+      <w:pPr>
+        <w:rPr>
+          <w:strike/>
+        </w:rPr>
+      </w:pPr>
+      <w:r>
+        <w:rPr>
+          <w:b/>
+          <w:strike/>
         </w:rPr>
         <w:t>(</w:t>
       </w:r>
       <w:r>
         <w:rPr>
           <w:b/>
+          <w:strike/>
         </w:rPr>
         <w:t>5</w:t>
       </w:r>
       <w:r>
         <w:rPr>
           <w:b/>
+          <w:strike/>
         </w:rPr>
         <w:t xml:space="preserve"> points)</w:t>
       </w:r>
       <w:r>
-        <w:t>: As a developer, I want to account for and handle bad user input, ensuring that any user input is validated and reobtained if necessary.</w:t>
+        <w:rPr>
+          <w:strike/>
+        </w:rPr>
+        <w:t xml:space="preserve">: As a developer, I want to account for and handle bad user input, ensuring that any user input </w:t>
+      </w:r>
+      <w:proofErr w:type="gramStart"/>
+      <w:r>
+        <w:rPr>
+          <w:strike/>
+        </w:rPr>
+        <w:t>is validated and reobtained if necessary</w:t>
+      </w:r>
+      <w:proofErr w:type="gramEnd"/>
+      <w:r>
+        <w:rPr>
+          <w:strike/>
+        </w:rPr>
+        <w:t>.</w:t>
       </w:r>
     </w:p>
     <w:p>
-      <w:r>
-        <w:rPr>
-          <w:b/>
+      <w:pPr>
+        <w:rPr>
+          <w:strike/>
+        </w:rPr>
+      </w:pPr>
+      <w:r>
+        <w:rPr>
+          <w:b/>
+          <w:strike/>
         </w:rPr>
         <w:t xml:space="preserve">(10 points): </w:t>
       </w:r>
       <w:r>
-        <w:t xml:space="preserve">As a developer, I want to store </w:t>
-      </w:r>
-      <w:proofErr w:type="gramStart"/>
-      <w:r>
-        <w:t>all of</w:t>
-      </w:r>
-      <w:proofErr w:type="gramEnd"/>
-      <w:r>
-        <w:t xml:space="preserve"> the gesture options/choices in a List&lt;</w:t>
-      </w:r>
-      <w:r>
+        <w:rPr>
+          <w:strike/>
+        </w:rPr>
+        <w:t>As a developer, I want to store all of the gesture options/choices in a List&lt;</w:t>
+      </w:r>
+      <w:r>
+        <w:rPr>
+          <w:strike/>
+        </w:rPr>
         <w:t>T</w:t>
       </w:r>
       <w:r>
+        <w:rPr>
+          <w:strike/>
+        </w:rPr>
         <w:t>&gt;.</w:t>
       </w:r>
     </w:p>
     <w:p>
-      <w:r>
-        <w:rPr>
-          <w:b/>
+      <w:pPr>
+        <w:rPr>
+          <w:strike/>
+        </w:rPr>
+      </w:pPr>
+      <w:r>
+        <w:rPr>
+          <w:b/>
+          <w:strike/>
         </w:rPr>
         <w:t>(10 points)</w:t>
       </w:r>
       <w:r>
+        <w:rPr>
+          <w:strike/>
+        </w:rPr>
         <w:t xml:space="preserve">: As a player, I want the correct player to win a given round based on the choices* made by each player. </w:t>
       </w:r>
     </w:p>
     <w:p>
-      <w:r>
-        <w:rPr>
-          <w:b/>
+      <w:pPr>
+        <w:rPr>
+          <w:strike/>
+        </w:rPr>
+      </w:pPr>
+      <w:bookmarkStart w:id="0" w:name="_GoBack"/>
+      <w:r>
+        <w:rPr>
+          <w:b/>
+          <w:strike/>
         </w:rPr>
         <w:t>(10 points)</w:t>
       </w:r>
       <w:r>
+        <w:rPr>
+          <w:strike/>
+        </w:rPr>
         <w:t>: As a player, I want the game of RPSLS to be at minimum a ‘best of three’ to decide a winner.</w:t>
       </w:r>
     </w:p>
     <w:p>
-      <w:r>
-        <w:rPr>
-          <w:b/>
+      <w:pPr>
+        <w:rPr>
+          <w:strike/>
+        </w:rPr>
+      </w:pPr>
+      <w:r>
+        <w:rPr>
+          <w:b/>
+          <w:strike/>
         </w:rPr>
         <w:t>(</w:t>
       </w:r>
       <w:r>
         <w:rPr>
           <w:b/>
+          <w:strike/>
         </w:rPr>
         <w:t>10</w:t>
       </w:r>
       <w:r>
         <w:rPr>
           <w:b/>
+          <w:strike/>
         </w:rPr>
         <w:t xml:space="preserve"> points)</w:t>
       </w:r>
       <w:r>
+        <w:rPr>
+          <w:strike/>
+        </w:rPr>
         <w:t xml:space="preserve">: As a player, I want the option of a single player (human vs AI) or a multiplayer (human vs human) game. </w:t>
       </w:r>
     </w:p>
+    <w:bookmarkEnd w:id="0"/>
     <w:p>
       <w:r>
         <w:t>*</w:t>
@@ -306,7 +404,7 @@
 </file>
 
 <file path=word/styles.xml><?xml version="1.0" encoding="utf-8"?>
-<w:styles xmlns:mc="http://schemas.openxmlformats.org/markup-compatibility/2006" xmlns:r="http://schemas.openxmlformats.org/officeDocument/2006/relationships" xmlns:w="http://schemas.openxmlformats.org/wordprocessingml/2006/main" xmlns:w14="http://schemas.microsoft.com/office/word/2010/wordml" xmlns:w15="http://schemas.microsoft.com/office/word/2012/wordml" xmlns:w16cid="http://schemas.microsoft.com/office/word/2016/wordml/cid" xmlns:w16se="http://schemas.microsoft.com/office/word/2015/wordml/symex" mc:Ignorable="w14 w15 w16se w16cid">
+<w:styles xmlns:mc="http://schemas.openxmlformats.org/markup-compatibility/2006" xmlns:r="http://schemas.openxmlformats.org/officeDocument/2006/relationships" xmlns:w="http://schemas.openxmlformats.org/wordprocessingml/2006/main" xmlns:w14="http://schemas.microsoft.com/office/word/2010/wordml" xmlns:w15="http://schemas.microsoft.com/office/word/2012/wordml" xmlns:w16se="http://schemas.microsoft.com/office/word/2015/wordml/symex" mc:Ignorable="w14 w15 w16se">
   <w:docDefaults>
     <w:rPrDefault>
       <w:rPr>
@@ -322,7 +420,7 @@
       </w:pPr>
     </w:pPrDefault>
   </w:docDefaults>
-  <w:latentStyles w:defLockedState="0" w:defUIPriority="99" w:defSemiHidden="0" w:defUnhideWhenUsed="0" w:defQFormat="0" w:count="375">
+  <w:latentStyles w:defLockedState="0" w:defUIPriority="99" w:defSemiHidden="0" w:defUnhideWhenUsed="0" w:defQFormat="0" w:count="371">
     <w:lsdException w:name="Normal" w:uiPriority="0" w:qFormat="1"/>
     <w:lsdException w:name="heading 1" w:uiPriority="9" w:qFormat="1"/>
     <w:lsdException w:name="heading 2" w:semiHidden="1" w:uiPriority="9" w:unhideWhenUsed="1" w:qFormat="1"/>
@@ -694,10 +792,6 @@
     <w:lsdException w:name="List Table 5 Dark Accent 6" w:uiPriority="50"/>
     <w:lsdException w:name="List Table 6 Colorful Accent 6" w:uiPriority="51"/>
     <w:lsdException w:name="List Table 7 Colorful Accent 6" w:uiPriority="52"/>
-    <w:lsdException w:name="Mention" w:semiHidden="1" w:unhideWhenUsed="1"/>
-    <w:lsdException w:name="Smart Hyperlink" w:semiHidden="1" w:unhideWhenUsed="1"/>
-    <w:lsdException w:name="Hashtag" w:semiHidden="1" w:unhideWhenUsed="1"/>
-    <w:lsdException w:name="Unresolved Mention" w:semiHidden="1" w:unhideWhenUsed="1"/>
   </w:latentStyles>
   <w:style w:type="paragraph" w:default="1" w:styleId="Normal">
     <w:name w:val="Normal"/>

</xml_diff>